<commit_message>
Update Solve the SQL fundamentals Query.docx
</commit_message>
<xml_diff>
--- a/SQL-(Day-1)/Basic Sql commands-joins/Solve the SQL fundamentals Query.docx
+++ b/SQL-(Day-1)/Basic Sql commands-joins/Solve the SQL fundamentals Query.docx
@@ -1909,15 +1909,15 @@
         <w:jc w:val="both"/>
       </w:pPr>
       <w:r>
-        <w:t xml:space="preserve">            Ans:</w:t>
-      </w:r>
-      <w:bookmarkStart w:id="0" w:name="_GoBack"/>
-      <w:bookmarkEnd w:id="0"/>
-      <w:r>
-        <w:t xml:space="preserve">   </w:t>
-      </w:r>
-      <w:r>
-        <w:t xml:space="preserve">select </w:t>
+        <w:t xml:space="preserve">            </w:t>
+      </w:r>
+      <w:proofErr w:type="spellStart"/>
+      <w:r>
+        <w:t>Ans</w:t>
+      </w:r>
+      <w:proofErr w:type="spellEnd"/>
+      <w:r>
+        <w:t xml:space="preserve">:   select </w:t>
       </w:r>
       <w:proofErr w:type="spellStart"/>
       <w:r>
@@ -2428,16 +2428,228 @@
           </wp:inline>
         </w:drawing>
       </w:r>
+    </w:p>
+    <w:p>
+      <w:pPr>
+        <w:rPr>
+          <w:sz w:val="28"/>
+          <w:szCs w:val="28"/>
+        </w:rPr>
+      </w:pPr>
+      <w:r>
+        <w:rPr>
+          <w:sz w:val="28"/>
+          <w:szCs w:val="28"/>
+        </w:rPr>
+        <w:t>3.</w:t>
+      </w:r>
+    </w:p>
+    <w:p>
+      <w:pPr>
+        <w:rPr>
+          <w:sz w:val="28"/>
+          <w:szCs w:val="28"/>
+        </w:rPr>
+      </w:pPr>
+      <w:r>
+        <w:rPr>
+          <w:sz w:val="28"/>
+          <w:szCs w:val="28"/>
+        </w:rPr>
+        <w:t>Write the query to display production name, owner name have produced maximum movies</w:t>
+      </w:r>
+    </w:p>
+    <w:p>
+      <w:pPr>
+        <w:rPr>
+          <w:sz w:val="28"/>
+          <w:szCs w:val="28"/>
+        </w:rPr>
+      </w:pPr>
+      <w:r>
+        <w:rPr>
+          <w:sz w:val="28"/>
+          <w:szCs w:val="28"/>
+        </w:rPr>
+        <w:t xml:space="preserve">SELECT </w:t>
+      </w:r>
+      <w:proofErr w:type="spellStart"/>
+      <w:r>
+        <w:rPr>
+          <w:sz w:val="28"/>
+          <w:szCs w:val="28"/>
+        </w:rPr>
+        <w:t>productions.productionname</w:t>
+      </w:r>
+      <w:proofErr w:type="gramStart"/>
+      <w:r>
+        <w:rPr>
+          <w:sz w:val="28"/>
+          <w:szCs w:val="28"/>
+        </w:rPr>
+        <w:t>,productions.ownername</w:t>
+      </w:r>
+      <w:proofErr w:type="spellEnd"/>
+      <w:proofErr w:type="gramEnd"/>
+    </w:p>
+    <w:p>
+      <w:pPr>
+        <w:rPr>
+          <w:sz w:val="28"/>
+          <w:szCs w:val="28"/>
+        </w:rPr>
+      </w:pPr>
+      <w:r>
+        <w:rPr>
+          <w:sz w:val="28"/>
+          <w:szCs w:val="28"/>
+        </w:rPr>
+        <w:t xml:space="preserve">       FROM productions</w:t>
+      </w:r>
+    </w:p>
+    <w:p>
+      <w:pPr>
+        <w:rPr>
+          <w:sz w:val="28"/>
+          <w:szCs w:val="28"/>
+        </w:rPr>
+      </w:pPr>
+      <w:r>
+        <w:rPr>
+          <w:sz w:val="28"/>
+          <w:szCs w:val="28"/>
+        </w:rPr>
+        <w:t xml:space="preserve">       INNER JOIN movie ON </w:t>
+      </w:r>
+      <w:proofErr w:type="spellStart"/>
+      <w:r>
+        <w:rPr>
+          <w:sz w:val="28"/>
+          <w:szCs w:val="28"/>
+        </w:rPr>
+        <w:t>movie.productionid</w:t>
+      </w:r>
+      <w:proofErr w:type="spellEnd"/>
+      <w:r>
+        <w:rPr>
+          <w:sz w:val="28"/>
+          <w:szCs w:val="28"/>
+        </w:rPr>
+        <w:t xml:space="preserve"> = </w:t>
+      </w:r>
+      <w:proofErr w:type="spellStart"/>
+      <w:r>
+        <w:rPr>
+          <w:sz w:val="28"/>
+          <w:szCs w:val="28"/>
+        </w:rPr>
+        <w:t>productions.productionid</w:t>
+      </w:r>
+      <w:proofErr w:type="spellEnd"/>
+    </w:p>
+    <w:p>
+      <w:pPr>
+        <w:rPr>
+          <w:sz w:val="28"/>
+          <w:szCs w:val="28"/>
+        </w:rPr>
+      </w:pPr>
+      <w:r>
+        <w:rPr>
+          <w:sz w:val="28"/>
+          <w:szCs w:val="28"/>
+        </w:rPr>
+        <w:t xml:space="preserve">       </w:t>
+      </w:r>
+      <w:proofErr w:type="gramStart"/>
+      <w:r>
+        <w:rPr>
+          <w:sz w:val="28"/>
+          <w:szCs w:val="28"/>
+        </w:rPr>
+        <w:t>group</w:t>
+      </w:r>
+      <w:proofErr w:type="gramEnd"/>
+      <w:r>
+        <w:rPr>
+          <w:sz w:val="28"/>
+          <w:szCs w:val="28"/>
+        </w:rPr>
+        <w:t xml:space="preserve"> by </w:t>
+      </w:r>
+      <w:proofErr w:type="spellStart"/>
+      <w:r>
+        <w:rPr>
+          <w:sz w:val="28"/>
+          <w:szCs w:val="28"/>
+        </w:rPr>
+        <w:t>productionname</w:t>
+      </w:r>
+      <w:proofErr w:type="spellEnd"/>
+    </w:p>
+    <w:p>
+      <w:pPr>
+        <w:rPr>
+          <w:sz w:val="28"/>
+          <w:szCs w:val="28"/>
+        </w:rPr>
+      </w:pPr>
+      <w:r>
+        <w:rPr>
+          <w:sz w:val="28"/>
+          <w:szCs w:val="28"/>
+        </w:rPr>
+        <w:t xml:space="preserve">       ORDER BY </w:t>
+      </w:r>
+      <w:proofErr w:type="gramStart"/>
+      <w:r>
+        <w:rPr>
+          <w:sz w:val="28"/>
+          <w:szCs w:val="28"/>
+        </w:rPr>
+        <w:t>COUNT(</w:t>
+      </w:r>
+      <w:proofErr w:type="gramEnd"/>
+      <w:r>
+        <w:rPr>
+          <w:sz w:val="28"/>
+          <w:szCs w:val="28"/>
+        </w:rPr>
+        <w:t>*) DESC</w:t>
+      </w:r>
+    </w:p>
+    <w:p>
+      <w:pPr>
+        <w:rPr>
+          <w:sz w:val="28"/>
+          <w:szCs w:val="28"/>
+        </w:rPr>
+      </w:pPr>
+      <w:r>
+        <w:rPr>
+          <w:sz w:val="28"/>
+          <w:szCs w:val="28"/>
+        </w:rPr>
+        <w:t xml:space="preserve">       LIMIT 1;</w:t>
+      </w:r>
+    </w:p>
+    <w:p>
+      <w:pPr>
+        <w:rPr>
+          <w:sz w:val="28"/>
+          <w:szCs w:val="28"/>
+        </w:rPr>
+      </w:pPr>
       <w:r>
         <w:rPr>
           <w:noProof/>
           <w:lang w:val="en-US"/>
         </w:rPr>
         <w:drawing>
-          <wp:inline distT="0" distB="0" distL="0" distR="0" wp14:anchorId="54538E21" wp14:editId="67C8A61C">
-            <wp:extent cx="16011525" cy="1476375"/>
-            <wp:effectExtent l="0" t="0" r="9525" b="9525"/>
-            <wp:docPr id="14" name="Picture 14"/>
+          <wp:inline distT="0" distB="0" distL="0" distR="0" wp14:anchorId="3D1BBD3A" wp14:editId="19E10513">
+            <wp:extent cx="6324600" cy="1905000"/>
+            <wp:effectExtent l="0" t="0" r="0" b="0"/>
+            <wp:docPr id="16" name="Picture 16"/>
             <wp:cNvGraphicFramePr>
               <a:graphicFrameLocks xmlns:a="http://schemas.openxmlformats.org/drawingml/2006/main" noChangeAspect="1"/>
             </wp:cNvGraphicFramePr>
@@ -2457,7 +2669,7 @@
                   <pic:spPr>
                     <a:xfrm>
                       <a:off x="0" y="0"/>
-                      <a:ext cx="16011525" cy="1476375"/>
+                      <a:ext cx="6324600" cy="1905000"/>
                     </a:xfrm>
                     <a:prstGeom prst="rect">
                       <a:avLst/>
@@ -2477,27 +2689,100 @@
           <w:szCs w:val="28"/>
         </w:rPr>
       </w:pPr>
-      <w:r>
-        <w:rPr>
-          <w:sz w:val="28"/>
-          <w:szCs w:val="28"/>
-        </w:rPr>
-        <w:t>3.</w:t>
-      </w:r>
-    </w:p>
-    <w:p>
-      <w:pPr>
-        <w:rPr>
-          <w:sz w:val="28"/>
-          <w:szCs w:val="28"/>
-        </w:rPr>
-      </w:pPr>
-      <w:r>
-        <w:rPr>
-          <w:sz w:val="28"/>
-          <w:szCs w:val="28"/>
-        </w:rPr>
-        <w:t>Write the query to display production name, owner name have produced maximum movies</w:t>
+    </w:p>
+    <w:p>
+      <w:pPr>
+        <w:rPr>
+          <w:sz w:val="28"/>
+          <w:szCs w:val="28"/>
+        </w:rPr>
+      </w:pPr>
+      <w:r>
+        <w:rPr>
+          <w:sz w:val="28"/>
+          <w:szCs w:val="28"/>
+        </w:rPr>
+        <w:t>4.</w:t>
+      </w:r>
+    </w:p>
+    <w:p>
+      <w:pPr>
+        <w:rPr>
+          <w:sz w:val="28"/>
+          <w:szCs w:val="28"/>
+        </w:rPr>
+      </w:pPr>
+      <w:r>
+        <w:rPr>
+          <w:sz w:val="28"/>
+          <w:szCs w:val="28"/>
+        </w:rPr>
+        <w:t xml:space="preserve">Write the query to display the </w:t>
+      </w:r>
+      <w:proofErr w:type="spellStart"/>
+      <w:r>
+        <w:rPr>
+          <w:sz w:val="28"/>
+          <w:szCs w:val="28"/>
+        </w:rPr>
+        <w:t>moviename</w:t>
+      </w:r>
+      <w:proofErr w:type="spellEnd"/>
+      <w:r>
+        <w:rPr>
+          <w:sz w:val="28"/>
+          <w:szCs w:val="28"/>
+        </w:rPr>
+        <w:t xml:space="preserve">, </w:t>
+      </w:r>
+      <w:proofErr w:type="spellStart"/>
+      <w:r>
+        <w:rPr>
+          <w:sz w:val="28"/>
+          <w:szCs w:val="28"/>
+        </w:rPr>
+        <w:t>heroname</w:t>
+      </w:r>
+      <w:proofErr w:type="spellEnd"/>
+      <w:r>
+        <w:rPr>
+          <w:sz w:val="28"/>
+          <w:szCs w:val="28"/>
+        </w:rPr>
+        <w:t xml:space="preserve"> and </w:t>
+      </w:r>
+      <w:proofErr w:type="spellStart"/>
+      <w:r>
+        <w:rPr>
+          <w:sz w:val="28"/>
+          <w:szCs w:val="28"/>
+        </w:rPr>
+        <w:t>productionname</w:t>
+      </w:r>
+      <w:proofErr w:type="spellEnd"/>
+      <w:r>
+        <w:rPr>
+          <w:sz w:val="28"/>
+          <w:szCs w:val="28"/>
+        </w:rPr>
+        <w:t xml:space="preserve"> acted in the producer name= ’</w:t>
+      </w:r>
+      <w:proofErr w:type="spellStart"/>
+      <w:r>
+        <w:rPr>
+          <w:rFonts w:ascii="Times New Roman" w:hAnsi="Times New Roman" w:cs="Times New Roman"/>
+          <w:sz w:val="24"/>
+          <w:szCs w:val="24"/>
+        </w:rPr>
+        <w:t>Subaskaran</w:t>
+      </w:r>
+      <w:proofErr w:type="spellEnd"/>
+      <w:r>
+        <w:rPr>
+          <w:sz w:val="28"/>
+          <w:szCs w:val="28"/>
+        </w:rPr>
+        <w:t>’.</w:t>
       </w:r>
     </w:p>
     <w:p>
@@ -2520,7 +2805,7 @@
           <w:sz w:val="28"/>
           <w:szCs w:val="28"/>
         </w:rPr>
-        <w:t>productions.productionname</w:t>
+        <w:t>movie.moviename</w:t>
       </w:r>
       <w:proofErr w:type="gramStart"/>
       <w:r>
@@ -2528,7 +2813,7 @@
           <w:sz w:val="28"/>
           <w:szCs w:val="28"/>
         </w:rPr>
-        <w:t>,productions.ownername</w:t>
+        <w:t>,movie.HeroName,productions.productionname</w:t>
       </w:r>
       <w:proofErr w:type="spellEnd"/>
       <w:proofErr w:type="gramEnd"/>
@@ -2545,22 +2830,22 @@
           <w:sz w:val="28"/>
           <w:szCs w:val="28"/>
         </w:rPr>
-        <w:t xml:space="preserve">       FROM productions</w:t>
-      </w:r>
-    </w:p>
-    <w:p>
-      <w:pPr>
-        <w:rPr>
-          <w:sz w:val="28"/>
-          <w:szCs w:val="28"/>
-        </w:rPr>
-      </w:pPr>
-      <w:r>
-        <w:rPr>
-          <w:sz w:val="28"/>
-          <w:szCs w:val="28"/>
-        </w:rPr>
-        <w:t xml:space="preserve">       INNER JOIN movie ON </w:t>
+        <w:t xml:space="preserve">             FROM productions</w:t>
+      </w:r>
+    </w:p>
+    <w:p>
+      <w:pPr>
+        <w:rPr>
+          <w:sz w:val="28"/>
+          <w:szCs w:val="28"/>
+        </w:rPr>
+      </w:pPr>
+      <w:r>
+        <w:rPr>
+          <w:sz w:val="28"/>
+          <w:szCs w:val="28"/>
+        </w:rPr>
+        <w:t xml:space="preserve">             INNER JOIN movie ON </w:t>
       </w:r>
       <w:proofErr w:type="spellStart"/>
       <w:r>
@@ -2600,78 +2885,39 @@
           <w:sz w:val="28"/>
           <w:szCs w:val="28"/>
         </w:rPr>
-        <w:t xml:space="preserve">       </w:t>
-      </w:r>
-      <w:proofErr w:type="gramStart"/>
-      <w:r>
-        <w:rPr>
-          <w:sz w:val="28"/>
-          <w:szCs w:val="28"/>
-        </w:rPr>
-        <w:t>group</w:t>
-      </w:r>
-      <w:proofErr w:type="gramEnd"/>
-      <w:r>
-        <w:rPr>
-          <w:sz w:val="28"/>
-          <w:szCs w:val="28"/>
-        </w:rPr>
-        <w:t xml:space="preserve"> by </w:t>
-      </w:r>
-      <w:proofErr w:type="spellStart"/>
-      <w:r>
-        <w:rPr>
-          <w:sz w:val="28"/>
-          <w:szCs w:val="28"/>
-        </w:rPr>
-        <w:t>productionname</w:t>
-      </w:r>
-      <w:proofErr w:type="spellEnd"/>
-    </w:p>
-    <w:p>
-      <w:pPr>
-        <w:rPr>
-          <w:sz w:val="28"/>
-          <w:szCs w:val="28"/>
-        </w:rPr>
-      </w:pPr>
-      <w:r>
-        <w:rPr>
-          <w:sz w:val="28"/>
-          <w:szCs w:val="28"/>
-        </w:rPr>
-        <w:t xml:space="preserve">       ORDER BY </w:t>
-      </w:r>
-      <w:proofErr w:type="gramStart"/>
-      <w:r>
-        <w:rPr>
-          <w:sz w:val="28"/>
-          <w:szCs w:val="28"/>
-        </w:rPr>
-        <w:t>COUNT(</w:t>
-      </w:r>
-      <w:proofErr w:type="gramEnd"/>
-      <w:r>
-        <w:rPr>
-          <w:sz w:val="28"/>
-          <w:szCs w:val="28"/>
-        </w:rPr>
-        <w:t>*) DESC</w:t>
-      </w:r>
-    </w:p>
-    <w:p>
-      <w:pPr>
-        <w:rPr>
-          <w:sz w:val="28"/>
-          <w:szCs w:val="28"/>
-        </w:rPr>
-      </w:pPr>
-      <w:r>
-        <w:rPr>
-          <w:sz w:val="28"/>
-          <w:szCs w:val="28"/>
-        </w:rPr>
-        <w:t xml:space="preserve">       LIMIT 1;</w:t>
+        <w:t xml:space="preserve">             WHERE </w:t>
+      </w:r>
+      <w:proofErr w:type="spellStart"/>
+      <w:r>
+        <w:rPr>
+          <w:sz w:val="28"/>
+          <w:szCs w:val="28"/>
+        </w:rPr>
+        <w:t>ownername</w:t>
+      </w:r>
+      <w:proofErr w:type="spellEnd"/>
+      <w:r>
+        <w:rPr>
+          <w:sz w:val="28"/>
+          <w:szCs w:val="28"/>
+        </w:rPr>
+        <w:t>='</w:t>
+      </w:r>
+      <w:proofErr w:type="spellStart"/>
+      <w:r>
+        <w:rPr>
+          <w:sz w:val="28"/>
+          <w:szCs w:val="28"/>
+        </w:rPr>
+        <w:t>Subaskaran</w:t>
+      </w:r>
+      <w:proofErr w:type="spellEnd"/>
+      <w:r>
+        <w:rPr>
+          <w:sz w:val="28"/>
+          <w:szCs w:val="28"/>
+        </w:rPr>
+        <w:t>';</w:t>
       </w:r>
     </w:p>
     <w:p>
@@ -2687,10 +2933,10 @@
           <w:lang w:val="en-US"/>
         </w:rPr>
         <w:drawing>
-          <wp:inline distT="0" distB="0" distL="0" distR="0" wp14:anchorId="3D1BBD3A" wp14:editId="19E10513">
-            <wp:extent cx="6324600" cy="1905000"/>
+          <wp:inline distT="0" distB="0" distL="0" distR="0" wp14:anchorId="3AFE3969" wp14:editId="38ADB663">
+            <wp:extent cx="6610350" cy="1733550"/>
             <wp:effectExtent l="0" t="0" r="0" b="0"/>
-            <wp:docPr id="16" name="Picture 16"/>
+            <wp:docPr id="17" name="Picture 17"/>
             <wp:cNvGraphicFramePr>
               <a:graphicFrameLocks xmlns:a="http://schemas.openxmlformats.org/drawingml/2006/main" noChangeAspect="1"/>
             </wp:cNvGraphicFramePr>
@@ -2710,7 +2956,7 @@
                   <pic:spPr>
                     <a:xfrm>
                       <a:off x="0" y="0"/>
-                      <a:ext cx="6324600" cy="1905000"/>
+                      <a:ext cx="6610350" cy="1733550"/>
                     </a:xfrm>
                     <a:prstGeom prst="rect">
                       <a:avLst/>
@@ -2743,7 +2989,7 @@
           <w:sz w:val="28"/>
           <w:szCs w:val="28"/>
         </w:rPr>
-        <w:t>4.</w:t>
+        <w:t xml:space="preserve">5. </w:t>
       </w:r>
     </w:p>
     <w:p>
@@ -2790,40 +3036,23 @@
           <w:sz w:val="28"/>
           <w:szCs w:val="28"/>
         </w:rPr>
-        <w:t xml:space="preserve"> and </w:t>
-      </w:r>
-      <w:proofErr w:type="spellStart"/>
-      <w:r>
-        <w:rPr>
-          <w:sz w:val="28"/>
-          <w:szCs w:val="28"/>
-        </w:rPr>
-        <w:t>productionname</w:t>
-      </w:r>
-      <w:proofErr w:type="spellEnd"/>
-      <w:r>
-        <w:rPr>
-          <w:sz w:val="28"/>
-          <w:szCs w:val="28"/>
-        </w:rPr>
-        <w:t xml:space="preserve"> acted in the producer name= ’</w:t>
-      </w:r>
-      <w:proofErr w:type="spellStart"/>
-      <w:r>
-        <w:rPr>
-          <w:rFonts w:ascii="Times New Roman" w:hAnsi="Times New Roman" w:cs="Times New Roman"/>
-          <w:sz w:val="24"/>
-          <w:szCs w:val="24"/>
-        </w:rPr>
-        <w:t>Subaskaran</w:t>
-      </w:r>
-      <w:proofErr w:type="spellEnd"/>
-      <w:r>
-        <w:rPr>
-          <w:sz w:val="28"/>
-          <w:szCs w:val="28"/>
-        </w:rPr>
-        <w:t>’.</w:t>
+        <w:t xml:space="preserve"> whose </w:t>
+      </w:r>
+      <w:proofErr w:type="spellStart"/>
+      <w:r>
+        <w:rPr>
+          <w:sz w:val="28"/>
+          <w:szCs w:val="28"/>
+        </w:rPr>
+        <w:t>productionid</w:t>
+      </w:r>
+      <w:proofErr w:type="spellEnd"/>
+      <w:r>
+        <w:rPr>
+          <w:sz w:val="28"/>
+          <w:szCs w:val="28"/>
+        </w:rPr>
+        <w:t xml:space="preserve"> ends with 82.</w:t>
       </w:r>
     </w:p>
     <w:p>
@@ -2854,24 +3083,16 @@
           <w:sz w:val="28"/>
           <w:szCs w:val="28"/>
         </w:rPr>
-        <w:t>,movie.HeroName,productions.productionname</w:t>
+        <w:t>,movie.HeroName</w:t>
       </w:r>
       <w:proofErr w:type="spellEnd"/>
       <w:proofErr w:type="gramEnd"/>
-    </w:p>
-    <w:p>
-      <w:pPr>
-        <w:rPr>
-          <w:sz w:val="28"/>
-          <w:szCs w:val="28"/>
-        </w:rPr>
-      </w:pPr>
-      <w:r>
-        <w:rPr>
-          <w:sz w:val="28"/>
-          <w:szCs w:val="28"/>
-        </w:rPr>
-        <w:t xml:space="preserve">             FROM productions</w:t>
+      <w:r>
+        <w:rPr>
+          <w:sz w:val="28"/>
+          <w:szCs w:val="28"/>
+        </w:rPr>
+        <w:t xml:space="preserve"> FROM productions</w:t>
       </w:r>
     </w:p>
     <w:p>
@@ -2926,39 +3147,40 @@
           <w:sz w:val="28"/>
           <w:szCs w:val="28"/>
         </w:rPr>
-        <w:t xml:space="preserve">             WHERE </w:t>
-      </w:r>
-      <w:proofErr w:type="spellStart"/>
-      <w:r>
-        <w:rPr>
-          <w:sz w:val="28"/>
-          <w:szCs w:val="28"/>
-        </w:rPr>
-        <w:t>ownername</w:t>
-      </w:r>
-      <w:proofErr w:type="spellEnd"/>
-      <w:r>
-        <w:rPr>
-          <w:sz w:val="28"/>
-          <w:szCs w:val="28"/>
-        </w:rPr>
-        <w:t>='</w:t>
-      </w:r>
-      <w:proofErr w:type="spellStart"/>
-      <w:r>
-        <w:rPr>
-          <w:sz w:val="28"/>
-          <w:szCs w:val="28"/>
-        </w:rPr>
-        <w:t>Subaskaran</w:t>
-      </w:r>
-      <w:proofErr w:type="spellEnd"/>
-      <w:r>
-        <w:rPr>
-          <w:sz w:val="28"/>
-          <w:szCs w:val="28"/>
-        </w:rPr>
-        <w:t>';</w:t>
+        <w:t xml:space="preserve">              WHERE</w:t>
+      </w:r>
+    </w:p>
+    <w:p>
+      <w:pPr>
+        <w:rPr>
+          <w:sz w:val="28"/>
+          <w:szCs w:val="28"/>
+        </w:rPr>
+      </w:pPr>
+      <w:r>
+        <w:rPr>
+          <w:sz w:val="28"/>
+          <w:szCs w:val="28"/>
+        </w:rPr>
+        <w:t xml:space="preserve">            </w:t>
+      </w:r>
+      <w:proofErr w:type="spellStart"/>
+      <w:proofErr w:type="gramStart"/>
+      <w:r>
+        <w:rPr>
+          <w:sz w:val="28"/>
+          <w:szCs w:val="28"/>
+        </w:rPr>
+        <w:t>movie.productionid</w:t>
+      </w:r>
+      <w:proofErr w:type="spellEnd"/>
+      <w:proofErr w:type="gramEnd"/>
+      <w:r>
+        <w:rPr>
+          <w:sz w:val="28"/>
+          <w:szCs w:val="28"/>
+        </w:rPr>
+        <w:t xml:space="preserve"> LIKE '%82';</w:t>
       </w:r>
     </w:p>
     <w:p>
@@ -2974,10 +3196,10 @@
           <w:lang w:val="en-US"/>
         </w:rPr>
         <w:drawing>
-          <wp:inline distT="0" distB="0" distL="0" distR="0" wp14:anchorId="3AFE3969" wp14:editId="38ADB663">
-            <wp:extent cx="6610350" cy="1733550"/>
-            <wp:effectExtent l="0" t="0" r="0" b="0"/>
-            <wp:docPr id="17" name="Picture 17"/>
+          <wp:inline distT="0" distB="0" distL="0" distR="0" wp14:anchorId="282153B9" wp14:editId="28E0E2C9">
+            <wp:extent cx="6581775" cy="1847850"/>
+            <wp:effectExtent l="0" t="0" r="9525" b="0"/>
+            <wp:docPr id="18" name="Picture 18"/>
             <wp:cNvGraphicFramePr>
               <a:graphicFrameLocks xmlns:a="http://schemas.openxmlformats.org/drawingml/2006/main" noChangeAspect="1"/>
             </wp:cNvGraphicFramePr>
@@ -2997,7 +3219,7 @@
                   <pic:spPr>
                     <a:xfrm>
                       <a:off x="0" y="0"/>
-                      <a:ext cx="6610350" cy="1733550"/>
+                      <a:ext cx="6581775" cy="1847850"/>
                     </a:xfrm>
                     <a:prstGeom prst="rect">
                       <a:avLst/>
@@ -3030,7 +3252,7 @@
           <w:sz w:val="28"/>
           <w:szCs w:val="28"/>
         </w:rPr>
-        <w:t xml:space="preserve">5. </w:t>
+        <w:t>6.</w:t>
       </w:r>
     </w:p>
     <w:p>
@@ -3053,6 +3275,133 @@
           <w:sz w:val="28"/>
           <w:szCs w:val="28"/>
         </w:rPr>
+        <w:t>productionname</w:t>
+      </w:r>
+      <w:proofErr w:type="spellEnd"/>
+      <w:r>
+        <w:rPr>
+          <w:sz w:val="28"/>
+          <w:szCs w:val="28"/>
+        </w:rPr>
+        <w:t xml:space="preserve">, </w:t>
+      </w:r>
+      <w:proofErr w:type="spellStart"/>
+      <w:r>
+        <w:rPr>
+          <w:sz w:val="28"/>
+          <w:szCs w:val="28"/>
+        </w:rPr>
+        <w:t>ownername</w:t>
+      </w:r>
+      <w:proofErr w:type="spellEnd"/>
+      <w:r>
+        <w:rPr>
+          <w:sz w:val="28"/>
+          <w:szCs w:val="28"/>
+        </w:rPr>
+        <w:t xml:space="preserve"> who has not produced the movie.</w:t>
+      </w:r>
+    </w:p>
+    <w:p>
+      <w:pPr>
+        <w:rPr>
+          <w:sz w:val="28"/>
+          <w:szCs w:val="28"/>
+        </w:rPr>
+      </w:pPr>
+      <w:r>
+        <w:rPr>
+          <w:sz w:val="28"/>
+          <w:szCs w:val="28"/>
+        </w:rPr>
+        <w:t xml:space="preserve">SELECT </w:t>
+      </w:r>
+      <w:proofErr w:type="spellStart"/>
+      <w:r>
+        <w:rPr>
+          <w:sz w:val="28"/>
+          <w:szCs w:val="28"/>
+        </w:rPr>
+        <w:t>productions.productionname</w:t>
+      </w:r>
+      <w:proofErr w:type="gramStart"/>
+      <w:r>
+        <w:rPr>
+          <w:sz w:val="28"/>
+          <w:szCs w:val="28"/>
+        </w:rPr>
+        <w:t>,productions.ownername</w:t>
+      </w:r>
+      <w:proofErr w:type="spellEnd"/>
+      <w:proofErr w:type="gramEnd"/>
+      <w:r>
+        <w:rPr>
+          <w:sz w:val="28"/>
+          <w:szCs w:val="28"/>
+        </w:rPr>
+        <w:t xml:space="preserve"> FROM productions</w:t>
+      </w:r>
+    </w:p>
+    <w:p>
+      <w:pPr>
+        <w:rPr>
+          <w:sz w:val="28"/>
+          <w:szCs w:val="28"/>
+        </w:rPr>
+      </w:pPr>
+      <w:r>
+        <w:rPr>
+          <w:sz w:val="28"/>
+          <w:szCs w:val="28"/>
+        </w:rPr>
+        <w:t xml:space="preserve">            LEFT JOIN movie ON </w:t>
+      </w:r>
+      <w:proofErr w:type="spellStart"/>
+      <w:r>
+        <w:rPr>
+          <w:sz w:val="28"/>
+          <w:szCs w:val="28"/>
+        </w:rPr>
+        <w:t>movie.productionid</w:t>
+      </w:r>
+      <w:proofErr w:type="spellEnd"/>
+      <w:r>
+        <w:rPr>
+          <w:sz w:val="28"/>
+          <w:szCs w:val="28"/>
+        </w:rPr>
+        <w:t xml:space="preserve"> = </w:t>
+      </w:r>
+      <w:proofErr w:type="spellStart"/>
+      <w:r>
+        <w:rPr>
+          <w:sz w:val="28"/>
+          <w:szCs w:val="28"/>
+        </w:rPr>
+        <w:t>productions.productionid</w:t>
+      </w:r>
+      <w:proofErr w:type="spellEnd"/>
+    </w:p>
+    <w:p>
+      <w:pPr>
+        <w:rPr>
+          <w:sz w:val="28"/>
+          <w:szCs w:val="28"/>
+        </w:rPr>
+      </w:pPr>
+      <w:r>
+        <w:rPr>
+          <w:sz w:val="28"/>
+          <w:szCs w:val="28"/>
+        </w:rPr>
+        <w:t xml:space="preserve">            WHERE </w:t>
+      </w:r>
+      <w:proofErr w:type="spellStart"/>
+      <w:r>
+        <w:rPr>
+          <w:sz w:val="28"/>
+          <w:szCs w:val="28"/>
+        </w:rPr>
         <w:t>moviename</w:t>
       </w:r>
       <w:proofErr w:type="spellEnd"/>
@@ -3061,167 +3410,7 @@
           <w:sz w:val="28"/>
           <w:szCs w:val="28"/>
         </w:rPr>
-        <w:t xml:space="preserve">, </w:t>
-      </w:r>
-      <w:proofErr w:type="spellStart"/>
-      <w:r>
-        <w:rPr>
-          <w:sz w:val="28"/>
-          <w:szCs w:val="28"/>
-        </w:rPr>
-        <w:t>heroname</w:t>
-      </w:r>
-      <w:proofErr w:type="spellEnd"/>
-      <w:r>
-        <w:rPr>
-          <w:sz w:val="28"/>
-          <w:szCs w:val="28"/>
-        </w:rPr>
-        <w:t xml:space="preserve"> whose </w:t>
-      </w:r>
-      <w:proofErr w:type="spellStart"/>
-      <w:r>
-        <w:rPr>
-          <w:sz w:val="28"/>
-          <w:szCs w:val="28"/>
-        </w:rPr>
-        <w:t>productionid</w:t>
-      </w:r>
-      <w:proofErr w:type="spellEnd"/>
-      <w:r>
-        <w:rPr>
-          <w:sz w:val="28"/>
-          <w:szCs w:val="28"/>
-        </w:rPr>
-        <w:t xml:space="preserve"> ends with 82.</w:t>
-      </w:r>
-    </w:p>
-    <w:p>
-      <w:pPr>
-        <w:rPr>
-          <w:sz w:val="28"/>
-          <w:szCs w:val="28"/>
-        </w:rPr>
-      </w:pPr>
-      <w:r>
-        <w:rPr>
-          <w:sz w:val="28"/>
-          <w:szCs w:val="28"/>
-        </w:rPr>
-        <w:t xml:space="preserve">SELECT </w:t>
-      </w:r>
-      <w:proofErr w:type="spellStart"/>
-      <w:r>
-        <w:rPr>
-          <w:sz w:val="28"/>
-          <w:szCs w:val="28"/>
-        </w:rPr>
-        <w:t>movie.moviename</w:t>
-      </w:r>
-      <w:proofErr w:type="gramStart"/>
-      <w:r>
-        <w:rPr>
-          <w:sz w:val="28"/>
-          <w:szCs w:val="28"/>
-        </w:rPr>
-        <w:t>,movie.HeroName</w:t>
-      </w:r>
-      <w:proofErr w:type="spellEnd"/>
-      <w:proofErr w:type="gramEnd"/>
-      <w:r>
-        <w:rPr>
-          <w:sz w:val="28"/>
-          <w:szCs w:val="28"/>
-        </w:rPr>
-        <w:t xml:space="preserve"> FROM productions</w:t>
-      </w:r>
-    </w:p>
-    <w:p>
-      <w:pPr>
-        <w:rPr>
-          <w:sz w:val="28"/>
-          <w:szCs w:val="28"/>
-        </w:rPr>
-      </w:pPr>
-      <w:r>
-        <w:rPr>
-          <w:sz w:val="28"/>
-          <w:szCs w:val="28"/>
-        </w:rPr>
-        <w:t xml:space="preserve">             INNER JOIN movie ON </w:t>
-      </w:r>
-      <w:proofErr w:type="spellStart"/>
-      <w:r>
-        <w:rPr>
-          <w:sz w:val="28"/>
-          <w:szCs w:val="28"/>
-        </w:rPr>
-        <w:t>movie.productionid</w:t>
-      </w:r>
-      <w:proofErr w:type="spellEnd"/>
-      <w:r>
-        <w:rPr>
-          <w:sz w:val="28"/>
-          <w:szCs w:val="28"/>
-        </w:rPr>
-        <w:t xml:space="preserve"> = </w:t>
-      </w:r>
-      <w:proofErr w:type="spellStart"/>
-      <w:r>
-        <w:rPr>
-          <w:sz w:val="28"/>
-          <w:szCs w:val="28"/>
-        </w:rPr>
-        <w:t>productions.productionid</w:t>
-      </w:r>
-      <w:proofErr w:type="spellEnd"/>
-    </w:p>
-    <w:p>
-      <w:pPr>
-        <w:rPr>
-          <w:sz w:val="28"/>
-          <w:szCs w:val="28"/>
-        </w:rPr>
-      </w:pPr>
-      <w:r>
-        <w:rPr>
-          <w:sz w:val="28"/>
-          <w:szCs w:val="28"/>
-        </w:rPr>
-        <w:t xml:space="preserve">              WHERE</w:t>
-      </w:r>
-    </w:p>
-    <w:p>
-      <w:pPr>
-        <w:rPr>
-          <w:sz w:val="28"/>
-          <w:szCs w:val="28"/>
-        </w:rPr>
-      </w:pPr>
-      <w:r>
-        <w:rPr>
-          <w:sz w:val="28"/>
-          <w:szCs w:val="28"/>
-        </w:rPr>
-        <w:t xml:space="preserve">            </w:t>
-      </w:r>
-      <w:proofErr w:type="spellStart"/>
-      <w:proofErr w:type="gramStart"/>
-      <w:r>
-        <w:rPr>
-          <w:sz w:val="28"/>
-          <w:szCs w:val="28"/>
-        </w:rPr>
-        <w:t>movie.productionid</w:t>
-      </w:r>
-      <w:proofErr w:type="spellEnd"/>
-      <w:proofErr w:type="gramEnd"/>
-      <w:r>
-        <w:rPr>
-          <w:sz w:val="28"/>
-          <w:szCs w:val="28"/>
-        </w:rPr>
-        <w:t xml:space="preserve"> LIKE '%82';</w:t>
+        <w:t xml:space="preserve"> IS NULL;</w:t>
       </w:r>
     </w:p>
     <w:p>
@@ -3237,10 +3426,10 @@
           <w:lang w:val="en-US"/>
         </w:rPr>
         <w:drawing>
-          <wp:inline distT="0" distB="0" distL="0" distR="0" wp14:anchorId="282153B9" wp14:editId="28E0E2C9">
-            <wp:extent cx="6581775" cy="1847850"/>
-            <wp:effectExtent l="0" t="0" r="9525" b="0"/>
-            <wp:docPr id="18" name="Picture 18"/>
+          <wp:inline distT="0" distB="0" distL="0" distR="0" wp14:anchorId="049EED24" wp14:editId="0EFD0B69">
+            <wp:extent cx="6353175" cy="1609725"/>
+            <wp:effectExtent l="0" t="0" r="9525" b="9525"/>
+            <wp:docPr id="19" name="Picture 19"/>
             <wp:cNvGraphicFramePr>
               <a:graphicFrameLocks xmlns:a="http://schemas.openxmlformats.org/drawingml/2006/main" noChangeAspect="1"/>
             </wp:cNvGraphicFramePr>
@@ -3260,7 +3449,7 @@
                   <pic:spPr>
                     <a:xfrm>
                       <a:off x="0" y="0"/>
-                      <a:ext cx="6581775" cy="1847850"/>
+                      <a:ext cx="6353175" cy="1609725"/>
                     </a:xfrm>
                     <a:prstGeom prst="rect">
                       <a:avLst/>
@@ -3293,7 +3482,7 @@
           <w:sz w:val="28"/>
           <w:szCs w:val="28"/>
         </w:rPr>
-        <w:t>6.</w:t>
+        <w:t xml:space="preserve">7. </w:t>
       </w:r>
     </w:p>
     <w:p>
@@ -3340,118 +3529,144 @@
           <w:sz w:val="28"/>
           <w:szCs w:val="28"/>
         </w:rPr>
-        <w:t xml:space="preserve"> who has not produced the movie.</w:t>
-      </w:r>
-    </w:p>
-    <w:p>
-      <w:pPr>
-        <w:rPr>
-          <w:sz w:val="28"/>
-          <w:szCs w:val="28"/>
-        </w:rPr>
-      </w:pPr>
-      <w:r>
-        <w:rPr>
-          <w:sz w:val="28"/>
-          <w:szCs w:val="28"/>
-        </w:rPr>
-        <w:t xml:space="preserve">SELECT </w:t>
-      </w:r>
-      <w:proofErr w:type="spellStart"/>
-      <w:r>
-        <w:rPr>
-          <w:sz w:val="28"/>
-          <w:szCs w:val="28"/>
-        </w:rPr>
-        <w:t>productions.productionname</w:t>
-      </w:r>
+        <w:t xml:space="preserve"> who has not produced the ‘</w:t>
+      </w:r>
+      <w:proofErr w:type="spellStart"/>
+      <w:r>
+        <w:rPr>
+          <w:sz w:val="28"/>
+          <w:szCs w:val="28"/>
+        </w:rPr>
+        <w:t>hindi</w:t>
+      </w:r>
+      <w:proofErr w:type="spellEnd"/>
+      <w:r>
+        <w:rPr>
+          <w:sz w:val="28"/>
+          <w:szCs w:val="28"/>
+        </w:rPr>
+        <w:t>’ movie.</w:t>
+      </w:r>
+    </w:p>
+    <w:p>
+      <w:pPr>
+        <w:rPr>
+          <w:sz w:val="28"/>
+          <w:szCs w:val="28"/>
+        </w:rPr>
+      </w:pPr>
       <w:proofErr w:type="gramStart"/>
       <w:r>
         <w:rPr>
           <w:sz w:val="28"/>
           <w:szCs w:val="28"/>
         </w:rPr>
-        <w:t>,productions.ownername</w:t>
-      </w:r>
-      <w:proofErr w:type="spellEnd"/>
+        <w:t>select</w:t>
+      </w:r>
       <w:proofErr w:type="gramEnd"/>
       <w:r>
         <w:rPr>
           <w:sz w:val="28"/>
           <w:szCs w:val="28"/>
         </w:rPr>
-        <w:t xml:space="preserve"> FROM productions</w:t>
-      </w:r>
-    </w:p>
-    <w:p>
-      <w:pPr>
-        <w:rPr>
-          <w:sz w:val="28"/>
-          <w:szCs w:val="28"/>
-        </w:rPr>
-      </w:pPr>
-      <w:r>
-        <w:rPr>
-          <w:sz w:val="28"/>
-          <w:szCs w:val="28"/>
-        </w:rPr>
-        <w:t xml:space="preserve">            LEFT JOIN movie ON </w:t>
-      </w:r>
-      <w:proofErr w:type="spellStart"/>
-      <w:r>
-        <w:rPr>
-          <w:sz w:val="28"/>
-          <w:szCs w:val="28"/>
-        </w:rPr>
-        <w:t>movie.productionid</w:t>
-      </w:r>
-      <w:proofErr w:type="spellEnd"/>
-      <w:r>
-        <w:rPr>
-          <w:sz w:val="28"/>
-          <w:szCs w:val="28"/>
-        </w:rPr>
-        <w:t xml:space="preserve"> = </w:t>
-      </w:r>
-      <w:proofErr w:type="spellStart"/>
-      <w:r>
-        <w:rPr>
-          <w:sz w:val="28"/>
-          <w:szCs w:val="28"/>
-        </w:rPr>
-        <w:t>productions.productionid</w:t>
-      </w:r>
-      <w:proofErr w:type="spellEnd"/>
-    </w:p>
-    <w:p>
-      <w:pPr>
-        <w:rPr>
-          <w:sz w:val="28"/>
-          <w:szCs w:val="28"/>
-        </w:rPr>
-      </w:pPr>
-      <w:r>
-        <w:rPr>
-          <w:sz w:val="28"/>
-          <w:szCs w:val="28"/>
-        </w:rPr>
-        <w:t xml:space="preserve">            WHERE </w:t>
-      </w:r>
-      <w:proofErr w:type="spellStart"/>
-      <w:r>
-        <w:rPr>
-          <w:sz w:val="28"/>
-          <w:szCs w:val="28"/>
-        </w:rPr>
-        <w:t>moviename</w:t>
-      </w:r>
-      <w:proofErr w:type="spellEnd"/>
-      <w:r>
-        <w:rPr>
-          <w:sz w:val="28"/>
-          <w:szCs w:val="28"/>
-        </w:rPr>
-        <w:t xml:space="preserve"> IS NULL;</w:t>
+        <w:t xml:space="preserve"> </w:t>
+      </w:r>
+      <w:proofErr w:type="spellStart"/>
+      <w:r>
+        <w:rPr>
+          <w:sz w:val="28"/>
+          <w:szCs w:val="28"/>
+        </w:rPr>
+        <w:t>p.Productionname,p.Ownername</w:t>
+      </w:r>
+      <w:proofErr w:type="spellEnd"/>
+      <w:r>
+        <w:rPr>
+          <w:sz w:val="28"/>
+          <w:szCs w:val="28"/>
+        </w:rPr>
+        <w:t xml:space="preserve"> from productions p left join movie m on </w:t>
+      </w:r>
+      <w:proofErr w:type="spellStart"/>
+      <w:r>
+        <w:rPr>
+          <w:sz w:val="28"/>
+          <w:szCs w:val="28"/>
+        </w:rPr>
+        <w:t>m.Productionid</w:t>
+      </w:r>
+      <w:proofErr w:type="spellEnd"/>
+      <w:r>
+        <w:rPr>
+          <w:sz w:val="28"/>
+          <w:szCs w:val="28"/>
+        </w:rPr>
+        <w:t>=</w:t>
+      </w:r>
+      <w:proofErr w:type="spellStart"/>
+      <w:r>
+        <w:rPr>
+          <w:sz w:val="28"/>
+          <w:szCs w:val="28"/>
+        </w:rPr>
+        <w:t>p.productionid</w:t>
+      </w:r>
+      <w:proofErr w:type="spellEnd"/>
+      <w:r>
+        <w:rPr>
+          <w:sz w:val="28"/>
+          <w:szCs w:val="28"/>
+        </w:rPr>
+        <w:t xml:space="preserve"> and </w:t>
+      </w:r>
+      <w:proofErr w:type="spellStart"/>
+      <w:r>
+        <w:rPr>
+          <w:sz w:val="28"/>
+          <w:szCs w:val="28"/>
+        </w:rPr>
+        <w:t>m.language</w:t>
+      </w:r>
+      <w:proofErr w:type="spellEnd"/>
+      <w:r>
+        <w:rPr>
+          <w:sz w:val="28"/>
+          <w:szCs w:val="28"/>
+        </w:rPr>
+        <w:t xml:space="preserve">="Hindi" where </w:t>
+      </w:r>
+    </w:p>
+    <w:p>
+      <w:pPr>
+        <w:rPr>
+          <w:sz w:val="28"/>
+          <w:szCs w:val="28"/>
+        </w:rPr>
+      </w:pPr>
+      <w:r>
+        <w:rPr>
+          <w:sz w:val="28"/>
+          <w:szCs w:val="28"/>
+        </w:rPr>
+        <w:t xml:space="preserve">         </w:t>
+      </w:r>
+      <w:proofErr w:type="spellStart"/>
+      <w:proofErr w:type="gramStart"/>
+      <w:r>
+        <w:rPr>
+          <w:sz w:val="28"/>
+          <w:szCs w:val="28"/>
+        </w:rPr>
+        <w:t>m.Language</w:t>
+      </w:r>
+      <w:proofErr w:type="spellEnd"/>
+      <w:proofErr w:type="gramEnd"/>
+      <w:r>
+        <w:rPr>
+          <w:sz w:val="28"/>
+          <w:szCs w:val="28"/>
+        </w:rPr>
+        <w:t xml:space="preserve"> is null;</w:t>
       </w:r>
     </w:p>
     <w:p>
@@ -3467,10 +3682,10 @@
           <w:lang w:val="en-US"/>
         </w:rPr>
         <w:drawing>
-          <wp:inline distT="0" distB="0" distL="0" distR="0" wp14:anchorId="049EED24" wp14:editId="0EFD0B69">
-            <wp:extent cx="6353175" cy="1609725"/>
-            <wp:effectExtent l="0" t="0" r="9525" b="9525"/>
-            <wp:docPr id="19" name="Picture 19"/>
+          <wp:inline distT="0" distB="0" distL="0" distR="0" wp14:anchorId="061D65B5" wp14:editId="1BA36AEB">
+            <wp:extent cx="10906125" cy="2171700"/>
+            <wp:effectExtent l="0" t="0" r="9525" b="0"/>
+            <wp:docPr id="20" name="Picture 20"/>
             <wp:cNvGraphicFramePr>
               <a:graphicFrameLocks xmlns:a="http://schemas.openxmlformats.org/drawingml/2006/main" noChangeAspect="1"/>
             </wp:cNvGraphicFramePr>
@@ -3490,262 +3705,6 @@
                   <pic:spPr>
                     <a:xfrm>
                       <a:off x="0" y="0"/>
-                      <a:ext cx="6353175" cy="1609725"/>
-                    </a:xfrm>
-                    <a:prstGeom prst="rect">
-                      <a:avLst/>
-                    </a:prstGeom>
-                  </pic:spPr>
-                </pic:pic>
-              </a:graphicData>
-            </a:graphic>
-          </wp:inline>
-        </w:drawing>
-      </w:r>
-    </w:p>
-    <w:p>
-      <w:pPr>
-        <w:rPr>
-          <w:sz w:val="28"/>
-          <w:szCs w:val="28"/>
-        </w:rPr>
-      </w:pPr>
-    </w:p>
-    <w:p>
-      <w:pPr>
-        <w:rPr>
-          <w:sz w:val="28"/>
-          <w:szCs w:val="28"/>
-        </w:rPr>
-      </w:pPr>
-      <w:r>
-        <w:rPr>
-          <w:sz w:val="28"/>
-          <w:szCs w:val="28"/>
-        </w:rPr>
-        <w:t xml:space="preserve">7. </w:t>
-      </w:r>
-    </w:p>
-    <w:p>
-      <w:pPr>
-        <w:rPr>
-          <w:sz w:val="28"/>
-          <w:szCs w:val="28"/>
-        </w:rPr>
-      </w:pPr>
-      <w:r>
-        <w:rPr>
-          <w:sz w:val="28"/>
-          <w:szCs w:val="28"/>
-        </w:rPr>
-        <w:t xml:space="preserve">Write the query to display the </w:t>
-      </w:r>
-      <w:proofErr w:type="spellStart"/>
-      <w:r>
-        <w:rPr>
-          <w:sz w:val="28"/>
-          <w:szCs w:val="28"/>
-        </w:rPr>
-        <w:t>productionname</w:t>
-      </w:r>
-      <w:proofErr w:type="spellEnd"/>
-      <w:r>
-        <w:rPr>
-          <w:sz w:val="28"/>
-          <w:szCs w:val="28"/>
-        </w:rPr>
-        <w:t xml:space="preserve">, </w:t>
-      </w:r>
-      <w:proofErr w:type="spellStart"/>
-      <w:r>
-        <w:rPr>
-          <w:sz w:val="28"/>
-          <w:szCs w:val="28"/>
-        </w:rPr>
-        <w:t>ownername</w:t>
-      </w:r>
-      <w:proofErr w:type="spellEnd"/>
-      <w:r>
-        <w:rPr>
-          <w:sz w:val="28"/>
-          <w:szCs w:val="28"/>
-        </w:rPr>
-        <w:t xml:space="preserve"> who has not produced the ‘</w:t>
-      </w:r>
-      <w:proofErr w:type="spellStart"/>
-      <w:r>
-        <w:rPr>
-          <w:sz w:val="28"/>
-          <w:szCs w:val="28"/>
-        </w:rPr>
-        <w:t>hindi</w:t>
-      </w:r>
-      <w:proofErr w:type="spellEnd"/>
-      <w:r>
-        <w:rPr>
-          <w:sz w:val="28"/>
-          <w:szCs w:val="28"/>
-        </w:rPr>
-        <w:t>’ movie.</w:t>
-      </w:r>
-    </w:p>
-    <w:p>
-      <w:pPr>
-        <w:rPr>
-          <w:sz w:val="28"/>
-          <w:szCs w:val="28"/>
-        </w:rPr>
-      </w:pPr>
-      <w:proofErr w:type="gramStart"/>
-      <w:r>
-        <w:rPr>
-          <w:sz w:val="28"/>
-          <w:szCs w:val="28"/>
-        </w:rPr>
-        <w:t>select</w:t>
-      </w:r>
-      <w:proofErr w:type="gramEnd"/>
-      <w:r>
-        <w:rPr>
-          <w:sz w:val="28"/>
-          <w:szCs w:val="28"/>
-        </w:rPr>
-        <w:t xml:space="preserve"> </w:t>
-      </w:r>
-      <w:proofErr w:type="spellStart"/>
-      <w:r>
-        <w:rPr>
-          <w:sz w:val="28"/>
-          <w:szCs w:val="28"/>
-        </w:rPr>
-        <w:t>p.Productionname,p.Ownername</w:t>
-      </w:r>
-      <w:proofErr w:type="spellEnd"/>
-      <w:r>
-        <w:rPr>
-          <w:sz w:val="28"/>
-          <w:szCs w:val="28"/>
-        </w:rPr>
-        <w:t xml:space="preserve"> from productions p left join movie m on </w:t>
-      </w:r>
-      <w:proofErr w:type="spellStart"/>
-      <w:r>
-        <w:rPr>
-          <w:sz w:val="28"/>
-          <w:szCs w:val="28"/>
-        </w:rPr>
-        <w:t>m.Productionid</w:t>
-      </w:r>
-      <w:proofErr w:type="spellEnd"/>
-      <w:r>
-        <w:rPr>
-          <w:sz w:val="28"/>
-          <w:szCs w:val="28"/>
-        </w:rPr>
-        <w:t>=</w:t>
-      </w:r>
-      <w:proofErr w:type="spellStart"/>
-      <w:r>
-        <w:rPr>
-          <w:sz w:val="28"/>
-          <w:szCs w:val="28"/>
-        </w:rPr>
-        <w:t>p.productionid</w:t>
-      </w:r>
-      <w:proofErr w:type="spellEnd"/>
-      <w:r>
-        <w:rPr>
-          <w:sz w:val="28"/>
-          <w:szCs w:val="28"/>
-        </w:rPr>
-        <w:t xml:space="preserve"> and </w:t>
-      </w:r>
-      <w:proofErr w:type="spellStart"/>
-      <w:r>
-        <w:rPr>
-          <w:sz w:val="28"/>
-          <w:szCs w:val="28"/>
-        </w:rPr>
-        <w:t>m.language</w:t>
-      </w:r>
-      <w:proofErr w:type="spellEnd"/>
-      <w:r>
-        <w:rPr>
-          <w:sz w:val="28"/>
-          <w:szCs w:val="28"/>
-        </w:rPr>
-        <w:t xml:space="preserve">="Hindi" where </w:t>
-      </w:r>
-    </w:p>
-    <w:p>
-      <w:pPr>
-        <w:rPr>
-          <w:sz w:val="28"/>
-          <w:szCs w:val="28"/>
-        </w:rPr>
-      </w:pPr>
-      <w:r>
-        <w:rPr>
-          <w:sz w:val="28"/>
-          <w:szCs w:val="28"/>
-        </w:rPr>
-        <w:t xml:space="preserve">         </w:t>
-      </w:r>
-      <w:proofErr w:type="spellStart"/>
-      <w:proofErr w:type="gramStart"/>
-      <w:r>
-        <w:rPr>
-          <w:sz w:val="28"/>
-          <w:szCs w:val="28"/>
-        </w:rPr>
-        <w:t>m.Language</w:t>
-      </w:r>
-      <w:proofErr w:type="spellEnd"/>
-      <w:proofErr w:type="gramEnd"/>
-      <w:r>
-        <w:rPr>
-          <w:sz w:val="28"/>
-          <w:szCs w:val="28"/>
-        </w:rPr>
-        <w:t xml:space="preserve"> is null;</w:t>
-      </w:r>
-    </w:p>
-    <w:p>
-      <w:pPr>
-        <w:rPr>
-          <w:sz w:val="28"/>
-          <w:szCs w:val="28"/>
-        </w:rPr>
-      </w:pPr>
-      <w:r>
-        <w:rPr>
-          <w:noProof/>
-          <w:lang w:val="en-US"/>
-        </w:rPr>
-        <w:drawing>
-          <wp:inline distT="0" distB="0" distL="0" distR="0" wp14:anchorId="061D65B5" wp14:editId="1BA36AEB">
-            <wp:extent cx="10906125" cy="2171700"/>
-            <wp:effectExtent l="0" t="0" r="9525" b="0"/>
-            <wp:docPr id="20" name="Picture 20"/>
-            <wp:cNvGraphicFramePr>
-              <a:graphicFrameLocks xmlns:a="http://schemas.openxmlformats.org/drawingml/2006/main" noChangeAspect="1"/>
-            </wp:cNvGraphicFramePr>
-            <a:graphic xmlns:a="http://schemas.openxmlformats.org/drawingml/2006/main">
-              <a:graphicData uri="http://schemas.openxmlformats.org/drawingml/2006/picture">
-                <pic:pic xmlns:pic="http://schemas.openxmlformats.org/drawingml/2006/picture">
-                  <pic:nvPicPr>
-                    <pic:cNvPr id="1" name=""/>
-                    <pic:cNvPicPr/>
-                  </pic:nvPicPr>
-                  <pic:blipFill>
-                    <a:blip r:embed="rId25"/>
-                    <a:stretch>
-                      <a:fillRect/>
-                    </a:stretch>
-                  </pic:blipFill>
-                  <pic:spPr>
-                    <a:xfrm>
-                      <a:off x="0" y="0"/>
                       <a:ext cx="10906125" cy="2171700"/>
                     </a:xfrm>
                     <a:prstGeom prst="rect">
@@ -3828,6 +3787,336 @@
           <w:szCs w:val="28"/>
         </w:rPr>
       </w:pPr>
+      <w:r>
+        <w:rPr>
+          <w:sz w:val="28"/>
+          <w:szCs w:val="28"/>
+        </w:rPr>
+        <w:t xml:space="preserve">CREATE TABLE </w:t>
+      </w:r>
+      <w:proofErr w:type="gramStart"/>
+      <w:r>
+        <w:rPr>
+          <w:sz w:val="28"/>
+          <w:szCs w:val="28"/>
+        </w:rPr>
+        <w:t>basic(</w:t>
+      </w:r>
+      <w:proofErr w:type="gramEnd"/>
+      <w:r>
+        <w:rPr>
+          <w:sz w:val="28"/>
+          <w:szCs w:val="28"/>
+        </w:rPr>
+        <w:t>heroine VARCHAR(30));</w:t>
+      </w:r>
+    </w:p>
+    <w:p>
+      <w:pPr>
+        <w:rPr>
+          <w:sz w:val="28"/>
+          <w:szCs w:val="28"/>
+        </w:rPr>
+      </w:pPr>
+      <w:proofErr w:type="spellStart"/>
+      <w:proofErr w:type="gramStart"/>
+      <w:r>
+        <w:rPr>
+          <w:sz w:val="28"/>
+          <w:szCs w:val="28"/>
+        </w:rPr>
+        <w:t>mysql</w:t>
+      </w:r>
+      <w:proofErr w:type="spellEnd"/>
+      <w:proofErr w:type="gramEnd"/>
+      <w:r>
+        <w:rPr>
+          <w:sz w:val="28"/>
+          <w:szCs w:val="28"/>
+        </w:rPr>
+        <w:t>&gt; INSERT INTO basic</w:t>
+      </w:r>
+    </w:p>
+    <w:p>
+      <w:pPr>
+        <w:rPr>
+          <w:sz w:val="28"/>
+          <w:szCs w:val="28"/>
+        </w:rPr>
+      </w:pPr>
+      <w:r>
+        <w:rPr>
+          <w:sz w:val="28"/>
+          <w:szCs w:val="28"/>
+        </w:rPr>
+        <w:t xml:space="preserve">            SELECT </w:t>
+      </w:r>
+      <w:proofErr w:type="spellStart"/>
+      <w:r>
+        <w:rPr>
+          <w:sz w:val="28"/>
+          <w:szCs w:val="28"/>
+        </w:rPr>
+        <w:t>movie.Heroine</w:t>
+      </w:r>
+      <w:proofErr w:type="spellEnd"/>
+      <w:r>
+        <w:rPr>
+          <w:sz w:val="28"/>
+          <w:szCs w:val="28"/>
+        </w:rPr>
+        <w:t xml:space="preserve"> FROM movie</w:t>
+      </w:r>
+    </w:p>
+    <w:p>
+      <w:pPr>
+        <w:rPr>
+          <w:sz w:val="28"/>
+          <w:szCs w:val="28"/>
+        </w:rPr>
+      </w:pPr>
+      <w:r>
+        <w:rPr>
+          <w:sz w:val="28"/>
+          <w:szCs w:val="28"/>
+        </w:rPr>
+        <w:t xml:space="preserve">             INNER JOIN productions ON </w:t>
+      </w:r>
+      <w:proofErr w:type="spellStart"/>
+      <w:r>
+        <w:rPr>
+          <w:sz w:val="28"/>
+          <w:szCs w:val="28"/>
+        </w:rPr>
+        <w:t>productions.productionid</w:t>
+      </w:r>
+      <w:proofErr w:type="spellEnd"/>
+      <w:r>
+        <w:rPr>
+          <w:sz w:val="28"/>
+          <w:szCs w:val="28"/>
+        </w:rPr>
+        <w:t>=</w:t>
+      </w:r>
+      <w:proofErr w:type="spellStart"/>
+      <w:r>
+        <w:rPr>
+          <w:sz w:val="28"/>
+          <w:szCs w:val="28"/>
+        </w:rPr>
+        <w:t>movie.productionid</w:t>
+      </w:r>
+      <w:proofErr w:type="spellEnd"/>
+    </w:p>
+    <w:p>
+      <w:pPr>
+        <w:rPr>
+          <w:sz w:val="28"/>
+          <w:szCs w:val="28"/>
+        </w:rPr>
+      </w:pPr>
+      <w:r>
+        <w:rPr>
+          <w:sz w:val="28"/>
+          <w:szCs w:val="28"/>
+        </w:rPr>
+        <w:t xml:space="preserve">             GROUP </w:t>
+      </w:r>
+      <w:proofErr w:type="gramStart"/>
+      <w:r>
+        <w:rPr>
+          <w:sz w:val="28"/>
+          <w:szCs w:val="28"/>
+        </w:rPr>
+        <w:t>BY(</w:t>
+      </w:r>
+      <w:proofErr w:type="spellStart"/>
+      <w:proofErr w:type="gramEnd"/>
+      <w:r>
+        <w:rPr>
+          <w:sz w:val="28"/>
+          <w:szCs w:val="28"/>
+        </w:rPr>
+        <w:t>ownername</w:t>
+      </w:r>
+      <w:proofErr w:type="spellEnd"/>
+      <w:r>
+        <w:rPr>
+          <w:sz w:val="28"/>
+          <w:szCs w:val="28"/>
+        </w:rPr>
+        <w:t>);</w:t>
+      </w:r>
+    </w:p>
+    <w:p>
+      <w:pPr>
+        <w:rPr>
+          <w:sz w:val="28"/>
+          <w:szCs w:val="28"/>
+        </w:rPr>
+      </w:pPr>
+      <w:proofErr w:type="gramStart"/>
+      <w:r>
+        <w:rPr>
+          <w:sz w:val="28"/>
+          <w:szCs w:val="28"/>
+        </w:rPr>
+        <w:t>select</w:t>
+      </w:r>
+      <w:proofErr w:type="gramEnd"/>
+      <w:r>
+        <w:rPr>
+          <w:sz w:val="28"/>
+          <w:szCs w:val="28"/>
+        </w:rPr>
+        <w:t xml:space="preserve"> heroine from basic</w:t>
+      </w:r>
+    </w:p>
+    <w:p>
+      <w:pPr>
+        <w:rPr>
+          <w:sz w:val="28"/>
+          <w:szCs w:val="28"/>
+        </w:rPr>
+      </w:pPr>
+      <w:r>
+        <w:rPr>
+          <w:sz w:val="28"/>
+          <w:szCs w:val="28"/>
+        </w:rPr>
+        <w:t xml:space="preserve">    -&gt; GROUP BY heroine</w:t>
+      </w:r>
+    </w:p>
+    <w:p>
+      <w:pPr>
+        <w:rPr>
+          <w:sz w:val="28"/>
+          <w:szCs w:val="28"/>
+        </w:rPr>
+      </w:pPr>
+      <w:r>
+        <w:rPr>
+          <w:sz w:val="28"/>
+          <w:szCs w:val="28"/>
+        </w:rPr>
+        <w:t xml:space="preserve">    -&gt; HAVING </w:t>
+      </w:r>
+      <w:proofErr w:type="gramStart"/>
+      <w:r>
+        <w:rPr>
+          <w:sz w:val="28"/>
+          <w:szCs w:val="28"/>
+        </w:rPr>
+        <w:t>COUNT(</w:t>
+      </w:r>
+      <w:proofErr w:type="gramEnd"/>
+      <w:r>
+        <w:rPr>
+          <w:sz w:val="28"/>
+          <w:szCs w:val="28"/>
+        </w:rPr>
+        <w:t>heroine)&gt;1;</w:t>
+      </w:r>
+    </w:p>
+    <w:p>
+      <w:pPr>
+        <w:rPr>
+          <w:sz w:val="28"/>
+          <w:szCs w:val="28"/>
+        </w:rPr>
+      </w:pPr>
+      <w:bookmarkStart w:id="0" w:name="_GoBack"/>
+      <w:r>
+        <w:rPr>
+          <w:noProof/>
+          <w:sz w:val="28"/>
+          <w:szCs w:val="28"/>
+          <w:lang w:val="en-US"/>
+        </w:rPr>
+        <w:drawing>
+          <wp:inline distT="0" distB="0" distL="0" distR="0">
+            <wp:extent cx="9324975" cy="5276850"/>
+            <wp:effectExtent l="0" t="0" r="9525" b="0"/>
+            <wp:docPr id="25" name="Picture 25" descr="C:\Users\CTEA\Desktop\8th one.PNG"/>
+            <wp:cNvGraphicFramePr>
+              <a:graphicFrameLocks xmlns:a="http://schemas.openxmlformats.org/drawingml/2006/main" noChangeAspect="1"/>
+            </wp:cNvGraphicFramePr>
+            <a:graphic xmlns:a="http://schemas.openxmlformats.org/drawingml/2006/main">
+              <a:graphicData uri="http://schemas.openxmlformats.org/drawingml/2006/picture">
+                <pic:pic xmlns:pic="http://schemas.openxmlformats.org/drawingml/2006/picture">
+                  <pic:nvPicPr>
+                    <pic:cNvPr id="0" name="Picture 1" descr="C:\Users\CTEA\Desktop\8th one.PNG"/>
+                    <pic:cNvPicPr>
+                      <a:picLocks noChangeAspect="1" noChangeArrowheads="1"/>
+                    </pic:cNvPicPr>
+                  </pic:nvPicPr>
+                  <pic:blipFill>
+                    <a:blip r:embed="rId25">
+                      <a:extLst>
+                        <a:ext uri="{28A0092B-C50C-407E-A947-70E740481C1C}">
+                          <a14:useLocalDpi xmlns:a14="http://schemas.microsoft.com/office/drawing/2010/main" val="0"/>
+                        </a:ext>
+                      </a:extLst>
+                    </a:blip>
+                    <a:srcRect/>
+                    <a:stretch>
+                      <a:fillRect/>
+                    </a:stretch>
+                  </pic:blipFill>
+                  <pic:spPr bwMode="auto">
+                    <a:xfrm>
+                      <a:off x="0" y="0"/>
+                      <a:ext cx="9324975" cy="5276850"/>
+                    </a:xfrm>
+                    <a:prstGeom prst="rect">
+                      <a:avLst/>
+                    </a:prstGeom>
+                    <a:noFill/>
+                    <a:ln>
+                      <a:noFill/>
+                    </a:ln>
+                  </pic:spPr>
+                </pic:pic>
+              </a:graphicData>
+            </a:graphic>
+          </wp:inline>
+        </w:drawing>
+      </w:r>
+      <w:bookmarkEnd w:id="0"/>
+    </w:p>
+    <w:p>
+      <w:pPr>
+        <w:rPr>
+          <w:sz w:val="28"/>
+          <w:szCs w:val="28"/>
+        </w:rPr>
+      </w:pPr>
+      <w:proofErr w:type="spellStart"/>
+      <w:r>
+        <w:rPr>
+          <w:sz w:val="28"/>
+          <w:szCs w:val="28"/>
+        </w:rPr>
+        <w:t>Ans</w:t>
+      </w:r>
+      <w:proofErr w:type="gramStart"/>
+      <w:r>
+        <w:rPr>
+          <w:sz w:val="28"/>
+          <w:szCs w:val="28"/>
+        </w:rPr>
+        <w:t>:AMY</w:t>
+      </w:r>
+      <w:proofErr w:type="spellEnd"/>
+      <w:proofErr w:type="gramEnd"/>
+    </w:p>
+    <w:p>
+      <w:pPr>
+        <w:rPr>
+          <w:sz w:val="28"/>
+          <w:szCs w:val="28"/>
+        </w:rPr>
+      </w:pPr>
     </w:p>
     <w:p>
       <w:pPr>
@@ -3905,99 +4194,78 @@
           <w:sz w:val="32"/>
           <w:szCs w:val="32"/>
         </w:rPr>
-        <w:t xml:space="preserve">: </w:t>
-      </w:r>
+        <w:t xml:space="preserve">: select distinct </w:t>
+      </w:r>
+      <w:proofErr w:type="spellStart"/>
+      <w:proofErr w:type="gramStart"/>
       <w:r>
         <w:rPr>
           <w:sz w:val="32"/>
           <w:szCs w:val="32"/>
         </w:rPr>
-        <w:t xml:space="preserve">select distinct </w:t>
-      </w:r>
-      <w:proofErr w:type="spellStart"/>
-      <w:proofErr w:type="gramStart"/>
+        <w:t>Heroname</w:t>
+      </w:r>
+      <w:proofErr w:type="spellEnd"/>
       <w:r>
         <w:rPr>
           <w:sz w:val="32"/>
           <w:szCs w:val="32"/>
         </w:rPr>
-        <w:t>Heroname</w:t>
-      </w:r>
-      <w:proofErr w:type="spellEnd"/>
+        <w:t xml:space="preserve"> ,Language</w:t>
+      </w:r>
+      <w:proofErr w:type="gramEnd"/>
       <w:r>
         <w:rPr>
           <w:sz w:val="32"/>
           <w:szCs w:val="32"/>
         </w:rPr>
-        <w:t xml:space="preserve"> ,Language</w:t>
-      </w:r>
-      <w:proofErr w:type="gramEnd"/>
+        <w:t xml:space="preserve"> , count(</w:t>
+      </w:r>
+      <w:proofErr w:type="spellStart"/>
       <w:r>
         <w:rPr>
           <w:sz w:val="32"/>
           <w:szCs w:val="32"/>
         </w:rPr>
-        <w:t xml:space="preserve"> , count(</w:t>
-      </w:r>
-      <w:proofErr w:type="spellStart"/>
+        <w:t>Heroname</w:t>
+      </w:r>
+      <w:proofErr w:type="spellEnd"/>
       <w:r>
         <w:rPr>
           <w:sz w:val="32"/>
           <w:szCs w:val="32"/>
         </w:rPr>
-        <w:t>Heroname</w:t>
-      </w:r>
-      <w:proofErr w:type="spellEnd"/>
+        <w:t xml:space="preserve">) as result from  movie group by(Language) order by (result) </w:t>
+      </w:r>
+      <w:proofErr w:type="spellStart"/>
       <w:r>
         <w:rPr>
           <w:sz w:val="32"/>
           <w:szCs w:val="32"/>
         </w:rPr>
-        <w:t>) as result from  movie group by(Language) o</w:t>
-      </w:r>
+        <w:t>desc</w:t>
+      </w:r>
+      <w:proofErr w:type="spellEnd"/>
       <w:r>
         <w:rPr>
           <w:sz w:val="32"/>
           <w:szCs w:val="32"/>
         </w:rPr>
-        <w:t xml:space="preserve">rder by (result) </w:t>
-      </w:r>
-      <w:proofErr w:type="spellStart"/>
-      <w:r>
+        <w:t xml:space="preserve"> limit 1;</w:t>
+      </w:r>
+    </w:p>
+    <w:p>
+      <w:pPr>
+        <w:pStyle w:val="NormalWeb"/>
         <w:rPr>
           <w:sz w:val="32"/>
           <w:szCs w:val="32"/>
         </w:rPr>
-        <w:t>desc</w:t>
-      </w:r>
-      <w:proofErr w:type="spellEnd"/>
-      <w:r>
-        <w:rPr>
-          <w:sz w:val="32"/>
-          <w:szCs w:val="32"/>
-        </w:rPr>
-        <w:t xml:space="preserve"> limit 1</w:t>
-      </w:r>
-      <w:r>
-        <w:rPr>
-          <w:sz w:val="32"/>
-          <w:szCs w:val="32"/>
-        </w:rPr>
-        <w:t>;</w:t>
-      </w:r>
-    </w:p>
-    <w:p>
-      <w:pPr>
-        <w:pStyle w:val="NormalWeb"/>
-        <w:rPr>
-          <w:sz w:val="32"/>
-          <w:szCs w:val="32"/>
-        </w:rPr>
       </w:pPr>
       <w:r>
         <w:rPr>
           <w:noProof/>
-          <w:lang w:val="en-US"/>
+          <w:lang w:val="en-US" w:eastAsia="en-US"/>
         </w:rPr>
         <w:drawing>
           <wp:inline distT="0" distB="0" distL="0" distR="0" wp14:anchorId="1540415A" wp14:editId="4E64F55F">
@@ -4350,14 +4618,7 @@
           <w:sz w:val="32"/>
           <w:szCs w:val="32"/>
         </w:rPr>
-        <w:t xml:space="preserve">: </w:t>
-      </w:r>
-      <w:r>
-        <w:rPr>
-          <w:sz w:val="32"/>
-          <w:szCs w:val="32"/>
-        </w:rPr>
-        <w:t xml:space="preserve">select </w:t>
+        <w:t xml:space="preserve">: select </w:t>
       </w:r>
       <w:proofErr w:type="spellStart"/>
       <w:proofErr w:type="gramStart"/>

</xml_diff>